<commit_message>
forgot to save file before last commit
</commit_message>
<xml_diff>
--- a/CNT_Mesh_Manual_v1.03.docx
+++ b/CNT_Mesh_Manual_v1.03.docx
@@ -6092,7 +6092,7 @@
           <v:shape id="_x0000_i1025" type="#_x0000_t75" style="width:103.15pt;height:21.5pt" o:ole="">
             <v:imagedata r:id="rId17" o:title=""/>
           </v:shape>
-          <o:OLEObject Type="Embed" ProgID="Equation.DSMT4" ShapeID="_x0000_i1025" DrawAspect="Content" ObjectID="_1500389245" r:id="rId18"/>
+          <o:OLEObject Type="Embed" ProgID="Equation.DSMT4" ShapeID="_x0000_i1025" DrawAspect="Content" ObjectID="_1500389500" r:id="rId18"/>
         </w:object>
       </w:r>
       <w:r>
@@ -6219,7 +6219,7 @@
           <v:shape id="_x0000_i1026" type="#_x0000_t75" style="width:104.8pt;height:38.15pt" o:ole="">
             <v:imagedata r:id="rId19" o:title=""/>
           </v:shape>
-          <o:OLEObject Type="Embed" ProgID="Equation.DSMT4" ShapeID="_x0000_i1026" DrawAspect="Content" ObjectID="_1500389246" r:id="rId20"/>
+          <o:OLEObject Type="Embed" ProgID="Equation.DSMT4" ShapeID="_x0000_i1026" DrawAspect="Content" ObjectID="_1500389501" r:id="rId20"/>
         </w:object>
       </w:r>
       <w:r>
@@ -6429,12 +6429,7 @@
                               <w:t xml:space="preserve"> </w:t>
                             </w:r>
                             <w:r>
-                              <w:t>A CNT wi</w:t>
-                            </w:r>
-                            <w:bookmarkStart w:id="9" w:name="_GoBack"/>
-                            <w:bookmarkEnd w:id="9"/>
-                            <w:r>
-                              <w:t>th a kink due to bending.</w:t>
+                              <w:t>A CNT with a kink due to bending.</w:t>
                             </w:r>
                             <w:r>
                               <w:rPr>
@@ -6482,12 +6477,7 @@
                         <w:t xml:space="preserve"> </w:t>
                       </w:r>
                       <w:r>
-                        <w:t>A CNT wi</w:t>
-                      </w:r>
-                      <w:bookmarkStart w:id="10" w:name="_GoBack"/>
-                      <w:bookmarkEnd w:id="10"/>
-                      <w:r>
-                        <w:t>th a kink due to bending.</w:t>
+                        <w:t>A CNT with a kink due to bending.</w:t>
                       </w:r>
                       <w:r>
                         <w:rPr>
@@ -6582,7 +6572,7 @@
           <v:shape id="_x0000_i1027" type="#_x0000_t75" style="width:161.2pt;height:38.15pt" o:ole="">
             <v:imagedata r:id="rId22" o:title=""/>
           </v:shape>
-          <o:OLEObject Type="Embed" ProgID="Equation.DSMT4" ShapeID="_x0000_i1027" DrawAspect="Content" ObjectID="_1500389247" r:id="rId23"/>
+          <o:OLEObject Type="Embed" ProgID="Equation.DSMT4" ShapeID="_x0000_i1027" DrawAspect="Content" ObjectID="_1500389502" r:id="rId23"/>
         </w:object>
       </w:r>
       <w:r>
@@ -6644,14 +6634,14 @@
       <w:pPr>
         <w:pStyle w:val="Heading2"/>
       </w:pPr>
-      <w:bookmarkStart w:id="11" w:name="_Toc423031064"/>
+      <w:bookmarkStart w:id="9" w:name="_Toc423031064"/>
       <w:r>
         <w:t xml:space="preserve">Bullet Physics </w:t>
       </w:r>
       <w:r>
         <w:t>Integration</w:t>
       </w:r>
-      <w:bookmarkEnd w:id="11"/>
+      <w:bookmarkEnd w:id="9"/>
     </w:p>
     <w:p/>
     <w:p>
@@ -7169,7 +7159,7 @@
           <v:shape id="_x0000_i1028" type="#_x0000_t75" style="width:80.05pt;height:16.1pt" o:ole="">
             <v:imagedata r:id="rId25" o:title=""/>
           </v:shape>
-          <o:OLEObject Type="Embed" ProgID="Equation.DSMT4" ShapeID="_x0000_i1028" DrawAspect="Content" ObjectID="_1500389248" r:id="rId26"/>
+          <o:OLEObject Type="Embed" ProgID="Equation.DSMT4" ShapeID="_x0000_i1028" DrawAspect="Content" ObjectID="_1500389503" r:id="rId26"/>
         </w:object>
       </w:r>
       <w:r>
@@ -7269,7 +7259,7 @@
           <v:shape id="_x0000_i1029" type="#_x0000_t75" style="width:116.05pt;height:18.25pt" o:ole="">
             <v:imagedata r:id="rId27" o:title=""/>
           </v:shape>
-          <o:OLEObject Type="Embed" ProgID="Equation.DSMT4" ShapeID="_x0000_i1029" DrawAspect="Content" ObjectID="_1500389249" r:id="rId28"/>
+          <o:OLEObject Type="Embed" ProgID="Equation.DSMT4" ShapeID="_x0000_i1029" DrawAspect="Content" ObjectID="_1500389504" r:id="rId28"/>
         </w:object>
       </w:r>
       <w:r>
@@ -7450,7 +7440,7 @@
           <v:shape id="_x0000_i1030" type="#_x0000_t75" style="width:50.5pt;height:31.15pt" o:ole="">
             <v:imagedata r:id="rId29" o:title=""/>
           </v:shape>
-          <o:OLEObject Type="Embed" ProgID="Equation.DSMT4" ShapeID="_x0000_i1030" DrawAspect="Content" ObjectID="_1500389250" r:id="rId30"/>
+          <o:OLEObject Type="Embed" ProgID="Equation.DSMT4" ShapeID="_x0000_i1030" DrawAspect="Content" ObjectID="_1500389505" r:id="rId30"/>
         </w:object>
       </w:r>
       <w:r>
@@ -7546,7 +7536,7 @@
           <v:shape id="_x0000_i1031" type="#_x0000_t75" style="width:67.7pt;height:16.1pt" o:ole="">
             <v:imagedata r:id="rId31" o:title=""/>
           </v:shape>
-          <o:OLEObject Type="Embed" ProgID="Equation.DSMT4" ShapeID="_x0000_i1031" DrawAspect="Content" ObjectID="_1500389251" r:id="rId32"/>
+          <o:OLEObject Type="Embed" ProgID="Equation.DSMT4" ShapeID="_x0000_i1031" DrawAspect="Content" ObjectID="_1500389506" r:id="rId32"/>
         </w:object>
       </w:r>
     </w:p>
@@ -7559,7 +7549,7 @@
           <v:shape id="_x0000_i1032" type="#_x0000_t75" style="width:80.05pt;height:33.85pt" o:ole="">
             <v:imagedata r:id="rId33" o:title=""/>
           </v:shape>
-          <o:OLEObject Type="Embed" ProgID="Equation.DSMT4" ShapeID="_x0000_i1032" DrawAspect="Content" ObjectID="_1500389252" r:id="rId34"/>
+          <o:OLEObject Type="Embed" ProgID="Equation.DSMT4" ShapeID="_x0000_i1032" DrawAspect="Content" ObjectID="_1500389507" r:id="rId34"/>
         </w:object>
       </w:r>
     </w:p>
@@ -7575,7 +7565,7 @@
           <v:shape id="_x0000_i1033" type="#_x0000_t75" style="width:120.35pt;height:33.85pt" o:ole="">
             <v:imagedata r:id="rId35" o:title=""/>
           </v:shape>
-          <o:OLEObject Type="Embed" ProgID="Equation.DSMT4" ShapeID="_x0000_i1033" DrawAspect="Content" ObjectID="_1500389253" r:id="rId36"/>
+          <o:OLEObject Type="Embed" ProgID="Equation.DSMT4" ShapeID="_x0000_i1033" DrawAspect="Content" ObjectID="_1500389508" r:id="rId36"/>
         </w:object>
       </w:r>
     </w:p>
@@ -7588,7 +7578,7 @@
           <v:shape id="_x0000_i1034" type="#_x0000_t75" style="width:110.7pt;height:33.85pt" o:ole="">
             <v:imagedata r:id="rId37" o:title=""/>
           </v:shape>
-          <o:OLEObject Type="Embed" ProgID="Equation.DSMT4" ShapeID="_x0000_i1034" DrawAspect="Content" ObjectID="_1500389254" r:id="rId38"/>
+          <o:OLEObject Type="Embed" ProgID="Equation.DSMT4" ShapeID="_x0000_i1034" DrawAspect="Content" ObjectID="_1500389509" r:id="rId38"/>
         </w:object>
       </w:r>
     </w:p>
@@ -7606,7 +7596,7 @@
           <v:shape id="_x0000_i1035" type="#_x0000_t75" style="width:110.7pt;height:33.85pt" o:ole="">
             <v:imagedata r:id="rId39" o:title=""/>
           </v:shape>
-          <o:OLEObject Type="Embed" ProgID="Equation.DSMT4" ShapeID="_x0000_i1035" DrawAspect="Content" ObjectID="_1500389255" r:id="rId40"/>
+          <o:OLEObject Type="Embed" ProgID="Equation.DSMT4" ShapeID="_x0000_i1035" DrawAspect="Content" ObjectID="_1500389510" r:id="rId40"/>
         </w:object>
       </w:r>
     </w:p>
@@ -7619,7 +7609,7 @@
           <v:shape id="_x0000_i1036" type="#_x0000_t75" style="width:102.1pt;height:48.35pt" o:ole="">
             <v:imagedata r:id="rId41" o:title=""/>
           </v:shape>
-          <o:OLEObject Type="Embed" ProgID="Equation.DSMT4" ShapeID="_x0000_i1036" DrawAspect="Content" ObjectID="_1500389256" r:id="rId42"/>
+          <o:OLEObject Type="Embed" ProgID="Equation.DSMT4" ShapeID="_x0000_i1036" DrawAspect="Content" ObjectID="_1500389511" r:id="rId42"/>
         </w:object>
       </w:r>
       <w:r>
@@ -7725,7 +7715,7 @@
           <v:shape id="_x0000_i1037" type="#_x0000_t75" style="width:141.85pt;height:47.8pt" o:ole="">
             <v:imagedata r:id="rId43" o:title=""/>
           </v:shape>
-          <o:OLEObject Type="Embed" ProgID="Equation.DSMT4" ShapeID="_x0000_i1037" DrawAspect="Content" ObjectID="_1500389257" r:id="rId44"/>
+          <o:OLEObject Type="Embed" ProgID="Equation.DSMT4" ShapeID="_x0000_i1037" DrawAspect="Content" ObjectID="_1500389512" r:id="rId44"/>
         </w:object>
       </w:r>
       <w:r>
@@ -7786,7 +7776,7 @@
           <v:shape id="_x0000_i1038" type="#_x0000_t75" style="width:8.6pt;height:14.5pt" o:ole="">
             <v:imagedata r:id="rId45" o:title=""/>
           </v:shape>
-          <o:OLEObject Type="Embed" ProgID="Equation.DSMT4" ShapeID="_x0000_i1038" DrawAspect="Content" ObjectID="_1500389258" r:id="rId46"/>
+          <o:OLEObject Type="Embed" ProgID="Equation.DSMT4" ShapeID="_x0000_i1038" DrawAspect="Content" ObjectID="_1500389513" r:id="rId46"/>
         </w:object>
       </w:r>
     </w:p>
@@ -7848,7 +7838,7 @@
           <v:shape id="_x0000_i1039" type="#_x0000_t75" style="width:124.1pt;height:33.85pt" o:ole="">
             <v:imagedata r:id="rId47" o:title=""/>
           </v:shape>
-          <o:OLEObject Type="Embed" ProgID="Equation.DSMT4" ShapeID="_x0000_i1039" DrawAspect="Content" ObjectID="_1500389259" r:id="rId48"/>
+          <o:OLEObject Type="Embed" ProgID="Equation.DSMT4" ShapeID="_x0000_i1039" DrawAspect="Content" ObjectID="_1500389514" r:id="rId48"/>
         </w:object>
       </w:r>
       <w:r>
@@ -7938,7 +7928,7 @@
           <v:shape id="_x0000_i1040" type="#_x0000_t75" style="width:104.8pt;height:31.15pt" o:ole="">
             <v:imagedata r:id="rId49" o:title=""/>
           </v:shape>
-          <o:OLEObject Type="Embed" ProgID="Equation.DSMT4" ShapeID="_x0000_i1040" DrawAspect="Content" ObjectID="_1500389260" r:id="rId50"/>
+          <o:OLEObject Type="Embed" ProgID="Equation.DSMT4" ShapeID="_x0000_i1040" DrawAspect="Content" ObjectID="_1500389515" r:id="rId50"/>
         </w:object>
       </w:r>
       <w:r>
@@ -8039,7 +8029,7 @@
           <v:shape id="_x0000_i1041" type="#_x0000_t75" style="width:175.7pt;height:80.05pt" o:ole="">
             <v:imagedata r:id="rId51" o:title=""/>
           </v:shape>
-          <o:OLEObject Type="Embed" ProgID="Equation.DSMT4" ShapeID="_x0000_i1041" DrawAspect="Content" ObjectID="_1500389261" r:id="rId52"/>
+          <o:OLEObject Type="Embed" ProgID="Equation.DSMT4" ShapeID="_x0000_i1041" DrawAspect="Content" ObjectID="_1500389516" r:id="rId52"/>
         </w:object>
       </w:r>
       <w:r>
@@ -8197,7 +8187,7 @@
           <v:shape id="_x0000_i1042" type="#_x0000_t75" style="width:76.3pt;height:32.8pt" o:ole="">
             <v:imagedata r:id="rId53" o:title=""/>
           </v:shape>
-          <o:OLEObject Type="Embed" ProgID="Equation.DSMT4" ShapeID="_x0000_i1042" DrawAspect="Content" ObjectID="_1500389262" r:id="rId54"/>
+          <o:OLEObject Type="Embed" ProgID="Equation.DSMT4" ShapeID="_x0000_i1042" DrawAspect="Content" ObjectID="_1500389517" r:id="rId54"/>
         </w:object>
       </w:r>
       <w:r>
@@ -8444,7 +8434,7 @@
           <v:shape id="_x0000_i1043" type="#_x0000_t75" style="width:126.8pt;height:32.8pt" o:ole="">
             <v:imagedata r:id="rId55" o:title=""/>
           </v:shape>
-          <o:OLEObject Type="Embed" ProgID="Equation.DSMT4" ShapeID="_x0000_i1043" DrawAspect="Content" ObjectID="_1500389263" r:id="rId56"/>
+          <o:OLEObject Type="Embed" ProgID="Equation.DSMT4" ShapeID="_x0000_i1043" DrawAspect="Content" ObjectID="_1500389518" r:id="rId56"/>
         </w:object>
       </w:r>
       <w:r>
@@ -8538,7 +8528,7 @@
           <v:shape id="_x0000_i1044" type="#_x0000_t75" style="width:183.2pt;height:54.8pt" o:ole="">
             <v:imagedata r:id="rId57" o:title=""/>
           </v:shape>
-          <o:OLEObject Type="Embed" ProgID="Equation.DSMT4" ShapeID="_x0000_i1044" DrawAspect="Content" ObjectID="_1500389264" r:id="rId58"/>
+          <o:OLEObject Type="Embed" ProgID="Equation.DSMT4" ShapeID="_x0000_i1044" DrawAspect="Content" ObjectID="_1500389519" r:id="rId58"/>
         </w:object>
       </w:r>
       <w:r>
@@ -8628,14 +8618,14 @@
       <w:pPr>
         <w:pStyle w:val="Heading1"/>
       </w:pPr>
-      <w:bookmarkStart w:id="12" w:name="_Toc423031065"/>
+      <w:bookmarkStart w:id="10" w:name="_Toc423031065"/>
       <w:r>
         <w:t>Limitations</w:t>
       </w:r>
       <w:r>
         <w:t>/Inaccuracies</w:t>
       </w:r>
-      <w:bookmarkEnd w:id="12"/>
+      <w:bookmarkEnd w:id="10"/>
     </w:p>
     <w:p>
       <w:pPr>
@@ -8694,141 +8684,10 @@
           <w:i/>
           <w:sz w:val="22"/>
         </w:rPr>
-        <w:t>Iijima’s Equation:</w:t>
-      </w:r>
-      <w:r>
-        <w:rPr>
-          <w:rFonts w:asciiTheme="majorHAnsi" w:hAnsiTheme="majorHAnsi"/>
-          <w:sz w:val="22"/>
-        </w:rPr>
-        <w:t xml:space="preserve"> Equation </w:t>
-      </w:r>
-      <w:r>
-        <w:rPr>
-          <w:rFonts w:asciiTheme="majorHAnsi" w:hAnsiTheme="majorHAnsi"/>
-          <w:b/>
-          <w:sz w:val="22"/>
-        </w:rPr>
-        <w:t>(3)</w:t>
-      </w:r>
-      <w:r>
-        <w:rPr>
-          <w:rFonts w:asciiTheme="majorHAnsi" w:hAnsiTheme="majorHAnsi"/>
-          <w:sz w:val="22"/>
-        </w:rPr>
-        <w:t>, while used to determine how much the nanotubes can bend, is only valid for CNTs with diameters between 1.0 nm and 1.5 nm. For the chiralities of interest, (7,5), (7,6), (8,6), (8,7), and (9,7), it is clear that some of the diameters are outside of the range of</w:t>
-      </w:r>
-      <w:r>
-        <w:rPr>
-          <w:rFonts w:asciiTheme="majorHAnsi" w:hAnsiTheme="majorHAnsi"/>
-          <w:sz w:val="22"/>
-        </w:rPr>
-        <w:t xml:space="preserve"> the</w:t>
-      </w:r>
-      <w:r>
-        <w:rPr>
-          <w:rFonts w:asciiTheme="majorHAnsi" w:hAnsiTheme="majorHAnsi"/>
-          <w:sz w:val="22"/>
-        </w:rPr>
-        <w:t xml:space="preserve"> equation. Currently, all of the diameters are entered in the expression as is.</w:t>
-      </w:r>
-      <w:r>
-        <w:rPr>
-          <w:rFonts w:asciiTheme="majorHAnsi" w:hAnsiTheme="majorHAnsi"/>
-          <w:sz w:val="22"/>
-        </w:rPr>
-        <w:t xml:space="preserve">  This may be dangerous because the out-of-range nanotubes have diameter &lt; 1.0 nm and thus have larger allowed curvatures. Assuming </w:t>
-      </w:r>
-      <w:r>
-        <w:rPr>
-          <w:rFonts w:asciiTheme="majorHAnsi" w:hAnsiTheme="majorHAnsi"/>
-          <w:sz w:val="22"/>
-        </w:rPr>
-        <w:t>a larger curvature</w:t>
-      </w:r>
-      <w:r>
-        <w:rPr>
-          <w:rFonts w:asciiTheme="majorHAnsi" w:hAnsiTheme="majorHAnsi"/>
-          <w:sz w:val="22"/>
-        </w:rPr>
-        <w:t xml:space="preserve"> may be less safe than </w:t>
-      </w:r>
-      <w:r>
-        <w:rPr>
-          <w:rFonts w:asciiTheme="majorHAnsi" w:hAnsiTheme="majorHAnsi"/>
-          <w:sz w:val="22"/>
-        </w:rPr>
-        <w:t>opposite</w:t>
-      </w:r>
-      <w:r>
-        <w:rPr>
-          <w:rFonts w:asciiTheme="majorHAnsi" w:hAnsiTheme="majorHAnsi"/>
-          <w:sz w:val="22"/>
-        </w:rPr>
-        <w:t xml:space="preserve"> as bending causes differences in electrical properties. </w:t>
-      </w:r>
-      <w:r>
-        <w:rPr>
-          <w:rFonts w:asciiTheme="majorHAnsi" w:hAnsiTheme="majorHAnsi"/>
-          <w:sz w:val="22"/>
-        </w:rPr>
-        <w:t>The n</w:t>
-      </w:r>
-      <w:r>
-        <w:rPr>
-          <w:rFonts w:asciiTheme="majorHAnsi" w:hAnsiTheme="majorHAnsi"/>
-          <w:sz w:val="22"/>
-        </w:rPr>
-        <w:t xml:space="preserve">ext versions of the code may include a curvature limit for smaller diameter tubes as </w:t>
-      </w:r>
-      <w:r>
-        <w:rPr>
-          <w:rFonts w:asciiTheme="majorHAnsi" w:hAnsiTheme="majorHAnsi"/>
-          <w:sz w:val="22"/>
-        </w:rPr>
-        <w:t>a smaller curvature</w:t>
-      </w:r>
-      <w:r>
-        <w:rPr>
-          <w:rFonts w:asciiTheme="majorHAnsi" w:hAnsiTheme="majorHAnsi"/>
-          <w:sz w:val="22"/>
-        </w:rPr>
-        <w:t xml:space="preserve"> should create less error when </w:t>
-      </w:r>
-      <w:r>
-        <w:rPr>
-          <w:rFonts w:asciiTheme="majorHAnsi" w:hAnsiTheme="majorHAnsi"/>
-          <w:sz w:val="22"/>
-        </w:rPr>
-        <w:t>using this software’s results</w:t>
-      </w:r>
-      <w:r>
-        <w:rPr>
-          <w:rFonts w:asciiTheme="majorHAnsi" w:hAnsiTheme="majorHAnsi"/>
-          <w:sz w:val="22"/>
-        </w:rPr>
-        <w:t xml:space="preserve"> with Amirhossein’s outputs.</w:t>
-      </w:r>
-    </w:p>
-    <w:p>
-      <w:pPr>
-        <w:pStyle w:val="Default"/>
-        <w:jc w:val="both"/>
-        <w:rPr>
-          <w:rFonts w:asciiTheme="majorHAnsi" w:hAnsiTheme="majorHAnsi"/>
-          <w:sz w:val="22"/>
-        </w:rPr>
-      </w:pPr>
-    </w:p>
-    <w:p>
-      <w:pPr>
-        <w:pStyle w:val="Default"/>
-        <w:jc w:val="both"/>
-        <w:rPr>
-          <w:rFonts w:asciiTheme="majorHAnsi" w:hAnsiTheme="majorHAnsi"/>
-          <w:sz w:val="22"/>
-        </w:rPr>
-      </w:pPr>
+        <w:t>Iijima’s</w:t>
+      </w:r>
+      <w:bookmarkStart w:id="11" w:name="_GoBack"/>
+      <w:bookmarkEnd w:id="11"/>
       <w:r>
         <w:rPr>
           <w:rFonts w:asciiTheme="majorHAnsi" w:hAnsiTheme="majorHAnsi"/>
@@ -8836,140 +8695,120 @@
           <w:i/>
           <w:sz w:val="22"/>
         </w:rPr>
-        <w:t>General Physical Parameters:</w:t>
+        <w:t xml:space="preserve"> Equation:</w:t>
       </w:r>
       <w:r>
         <w:rPr>
           <w:rFonts w:asciiTheme="majorHAnsi" w:hAnsiTheme="majorHAnsi"/>
           <w:sz w:val="22"/>
         </w:rPr>
-        <w:t xml:space="preserve"> The purpose of this project was to get a random mesh of CNTs. The software accomplishes this, but does not claim to be perfect. If the reader has </w:t>
+        <w:t xml:space="preserve"> Equation </w:t>
       </w:r>
       <w:r>
         <w:rPr>
           <w:rFonts w:asciiTheme="majorHAnsi" w:hAnsiTheme="majorHAnsi"/>
-          <w:sz w:val="22"/>
-        </w:rPr>
-        <w:t>read</w:t>
+          <w:b/>
+          <w:sz w:val="22"/>
+        </w:rPr>
+        <w:t>(3)</w:t>
       </w:r>
       <w:r>
         <w:rPr>
           <w:rFonts w:asciiTheme="majorHAnsi" w:hAnsiTheme="majorHAnsi"/>
           <w:sz w:val="22"/>
         </w:rPr>
-        <w:t xml:space="preserve"> the manual, it is clear that CNT-CNT repulsions and attractions do not exist. </w:t>
+        <w:t>, while used to determine how much the nanotubes can bend, is only valid for CNTs with diameters between 1.0 nm and 1.5 nm. For the chiralities of interest, (7,5), (7,6), (8,6), (8,7), and (9,7), it is clear that some of the diameters are outside of the range of</w:t>
       </w:r>
       <w:r>
         <w:rPr>
           <w:rFonts w:asciiTheme="majorHAnsi" w:hAnsiTheme="majorHAnsi"/>
           <w:sz w:val="22"/>
         </w:rPr>
-        <w:t>Also, g</w:t>
+        <w:t xml:space="preserve"> the</w:t>
       </w:r>
       <w:r>
         <w:rPr>
           <w:rFonts w:asciiTheme="majorHAnsi" w:hAnsiTheme="majorHAnsi"/>
           <w:sz w:val="22"/>
         </w:rPr>
-        <w:t xml:space="preserve">ravity and friction also do not have physical values. </w:t>
+        <w:t xml:space="preserve"> equation. Currently, all of the diameters are entered in the expression as is.</w:t>
       </w:r>
       <w:r>
         <w:rPr>
           <w:rFonts w:asciiTheme="majorHAnsi" w:hAnsiTheme="majorHAnsi"/>
           <w:sz w:val="22"/>
         </w:rPr>
-        <w:t>Another inaccuracy is due to the complete disregard for the lattice atoms in each CNT.</w:t>
+        <w:t xml:space="preserve">  This may be dangerous because the out-of-range nanotubes have diameter &lt; 1.0 nm and thus have larger allowed curvatures. Assuming </w:t>
       </w:r>
       <w:r>
         <w:rPr>
           <w:rFonts w:asciiTheme="majorHAnsi" w:hAnsiTheme="majorHAnsi"/>
           <w:sz w:val="22"/>
         </w:rPr>
-        <w:t xml:space="preserve"> </w:t>
+        <w:t>a larger curvature</w:t>
       </w:r>
       <w:r>
         <w:rPr>
           <w:rFonts w:asciiTheme="majorHAnsi" w:hAnsiTheme="majorHAnsi"/>
           <w:sz w:val="22"/>
         </w:rPr>
-        <w:t xml:space="preserve">Lastly, </w:t>
+        <w:t xml:space="preserve"> may be less safe than </w:t>
       </w:r>
       <w:r>
         <w:rPr>
           <w:rFonts w:asciiTheme="majorHAnsi" w:hAnsiTheme="majorHAnsi"/>
           <w:sz w:val="22"/>
         </w:rPr>
-        <w:t xml:space="preserve">CNT outputs do not provide any information </w:t>
+        <w:t>opposite</w:t>
       </w:r>
       <w:r>
         <w:rPr>
           <w:rFonts w:asciiTheme="majorHAnsi" w:hAnsiTheme="majorHAnsi"/>
           <w:sz w:val="22"/>
         </w:rPr>
-        <w:t>about</w:t>
+        <w:t xml:space="preserve"> as bending causes differences in electrical properties. </w:t>
       </w:r>
       <w:r>
         <w:rPr>
           <w:rFonts w:asciiTheme="majorHAnsi" w:hAnsiTheme="majorHAnsi"/>
           <w:sz w:val="22"/>
         </w:rPr>
-        <w:t xml:space="preserve"> the location of </w:t>
+        <w:t>The n</w:t>
       </w:r>
       <w:r>
         <w:rPr>
           <w:rFonts w:asciiTheme="majorHAnsi" w:hAnsiTheme="majorHAnsi"/>
           <w:sz w:val="22"/>
         </w:rPr>
-        <w:t>CNT</w:t>
+        <w:t xml:space="preserve">ext versions of the code may include a curvature limit for smaller diameter tubes as </w:t>
       </w:r>
       <w:r>
         <w:rPr>
           <w:rFonts w:asciiTheme="majorHAnsi" w:hAnsiTheme="majorHAnsi"/>
           <w:sz w:val="22"/>
         </w:rPr>
-        <w:t xml:space="preserve"> lattice atoms as </w:t>
+        <w:t>a smaller curvature</w:t>
       </w:r>
       <w:r>
         <w:rPr>
           <w:rFonts w:asciiTheme="majorHAnsi" w:hAnsiTheme="majorHAnsi"/>
           <w:sz w:val="22"/>
         </w:rPr>
-        <w:t xml:space="preserve">each </w:t>
+        <w:t xml:space="preserve"> should create less error when </w:t>
       </w:r>
       <w:r>
         <w:rPr>
           <w:rFonts w:asciiTheme="majorHAnsi" w:hAnsiTheme="majorHAnsi"/>
           <w:sz w:val="22"/>
         </w:rPr>
-        <w:t>CNT is approximated by</w:t>
+        <w:t>using this software’s results</w:t>
       </w:r>
       <w:r>
         <w:rPr>
           <w:rFonts w:asciiTheme="majorHAnsi" w:hAnsiTheme="majorHAnsi"/>
           <w:sz w:val="22"/>
         </w:rPr>
-        <w:t xml:space="preserve"> many</w:t>
-      </w:r>
-      <w:r>
-        <w:rPr>
-          <w:rFonts w:asciiTheme="majorHAnsi" w:hAnsiTheme="majorHAnsi"/>
-          <w:sz w:val="22"/>
-        </w:rPr>
-        <w:t xml:space="preserve"> cylinder</w:t>
-      </w:r>
-      <w:r>
-        <w:rPr>
-          <w:rFonts w:asciiTheme="majorHAnsi" w:hAnsiTheme="majorHAnsi"/>
-          <w:sz w:val="22"/>
-        </w:rPr>
-        <w:t>s</w:t>
-      </w:r>
-      <w:r>
-        <w:rPr>
-          <w:rFonts w:asciiTheme="majorHAnsi" w:hAnsiTheme="majorHAnsi"/>
-          <w:sz w:val="22"/>
-        </w:rPr>
-        <w:t>.</w:t>
+        <w:t xml:space="preserve"> with Amirhossein’s outputs.</w:t>
       </w:r>
     </w:p>
     <w:p>
@@ -8998,8 +8837,161 @@
           <w:i/>
           <w:sz w:val="22"/>
         </w:rPr>
-        <w:t>Dynamics Output</w:t>
-      </w:r>
+        <w:t>General Physical Parameters:</w:t>
+      </w:r>
+      <w:r>
+        <w:rPr>
+          <w:rFonts w:asciiTheme="majorHAnsi" w:hAnsiTheme="majorHAnsi"/>
+          <w:sz w:val="22"/>
+        </w:rPr>
+        <w:t xml:space="preserve"> The purpose of this project was to get a random mesh of CNTs. The software accomplishes this, but does not claim to be perfect. If the reader has </w:t>
+      </w:r>
+      <w:r>
+        <w:rPr>
+          <w:rFonts w:asciiTheme="majorHAnsi" w:hAnsiTheme="majorHAnsi"/>
+          <w:sz w:val="22"/>
+        </w:rPr>
+        <w:t>read</w:t>
+      </w:r>
+      <w:r>
+        <w:rPr>
+          <w:rFonts w:asciiTheme="majorHAnsi" w:hAnsiTheme="majorHAnsi"/>
+          <w:sz w:val="22"/>
+        </w:rPr>
+        <w:t xml:space="preserve"> the manual, it is clear that CNT-CNT repulsions and attractions do not exist. </w:t>
+      </w:r>
+      <w:r>
+        <w:rPr>
+          <w:rFonts w:asciiTheme="majorHAnsi" w:hAnsiTheme="majorHAnsi"/>
+          <w:sz w:val="22"/>
+        </w:rPr>
+        <w:t>Also, g</w:t>
+      </w:r>
+      <w:r>
+        <w:rPr>
+          <w:rFonts w:asciiTheme="majorHAnsi" w:hAnsiTheme="majorHAnsi"/>
+          <w:sz w:val="22"/>
+        </w:rPr>
+        <w:t xml:space="preserve">ravity and friction also do not have physical values. </w:t>
+      </w:r>
+      <w:r>
+        <w:rPr>
+          <w:rFonts w:asciiTheme="majorHAnsi" w:hAnsiTheme="majorHAnsi"/>
+          <w:sz w:val="22"/>
+        </w:rPr>
+        <w:t>Another inaccuracy is due to the complete disregard for the lattice atoms in each CNT.</w:t>
+      </w:r>
+      <w:r>
+        <w:rPr>
+          <w:rFonts w:asciiTheme="majorHAnsi" w:hAnsiTheme="majorHAnsi"/>
+          <w:sz w:val="22"/>
+        </w:rPr>
+        <w:t xml:space="preserve"> </w:t>
+      </w:r>
+      <w:r>
+        <w:rPr>
+          <w:rFonts w:asciiTheme="majorHAnsi" w:hAnsiTheme="majorHAnsi"/>
+          <w:sz w:val="22"/>
+        </w:rPr>
+        <w:t xml:space="preserve">Lastly, </w:t>
+      </w:r>
+      <w:r>
+        <w:rPr>
+          <w:rFonts w:asciiTheme="majorHAnsi" w:hAnsiTheme="majorHAnsi"/>
+          <w:sz w:val="22"/>
+        </w:rPr>
+        <w:t xml:space="preserve">CNT outputs do not provide any information </w:t>
+      </w:r>
+      <w:r>
+        <w:rPr>
+          <w:rFonts w:asciiTheme="majorHAnsi" w:hAnsiTheme="majorHAnsi"/>
+          <w:sz w:val="22"/>
+        </w:rPr>
+        <w:t>about</w:t>
+      </w:r>
+      <w:r>
+        <w:rPr>
+          <w:rFonts w:asciiTheme="majorHAnsi" w:hAnsiTheme="majorHAnsi"/>
+          <w:sz w:val="22"/>
+        </w:rPr>
+        <w:t xml:space="preserve"> the location of </w:t>
+      </w:r>
+      <w:r>
+        <w:rPr>
+          <w:rFonts w:asciiTheme="majorHAnsi" w:hAnsiTheme="majorHAnsi"/>
+          <w:sz w:val="22"/>
+        </w:rPr>
+        <w:t>CNT</w:t>
+      </w:r>
+      <w:r>
+        <w:rPr>
+          <w:rFonts w:asciiTheme="majorHAnsi" w:hAnsiTheme="majorHAnsi"/>
+          <w:sz w:val="22"/>
+        </w:rPr>
+        <w:t xml:space="preserve"> lattice atoms as </w:t>
+      </w:r>
+      <w:r>
+        <w:rPr>
+          <w:rFonts w:asciiTheme="majorHAnsi" w:hAnsiTheme="majorHAnsi"/>
+          <w:sz w:val="22"/>
+        </w:rPr>
+        <w:t xml:space="preserve">each </w:t>
+      </w:r>
+      <w:r>
+        <w:rPr>
+          <w:rFonts w:asciiTheme="majorHAnsi" w:hAnsiTheme="majorHAnsi"/>
+          <w:sz w:val="22"/>
+        </w:rPr>
+        <w:t>CNT is approximated by</w:t>
+      </w:r>
+      <w:r>
+        <w:rPr>
+          <w:rFonts w:asciiTheme="majorHAnsi" w:hAnsiTheme="majorHAnsi"/>
+          <w:sz w:val="22"/>
+        </w:rPr>
+        <w:t xml:space="preserve"> many</w:t>
+      </w:r>
+      <w:r>
+        <w:rPr>
+          <w:rFonts w:asciiTheme="majorHAnsi" w:hAnsiTheme="majorHAnsi"/>
+          <w:sz w:val="22"/>
+        </w:rPr>
+        <w:t xml:space="preserve"> cylinder</w:t>
+      </w:r>
+      <w:r>
+        <w:rPr>
+          <w:rFonts w:asciiTheme="majorHAnsi" w:hAnsiTheme="majorHAnsi"/>
+          <w:sz w:val="22"/>
+        </w:rPr>
+        <w:t>s</w:t>
+      </w:r>
+      <w:r>
+        <w:rPr>
+          <w:rFonts w:asciiTheme="majorHAnsi" w:hAnsiTheme="majorHAnsi"/>
+          <w:sz w:val="22"/>
+        </w:rPr>
+        <w:t>.</w:t>
+      </w:r>
+    </w:p>
+    <w:p>
+      <w:pPr>
+        <w:pStyle w:val="Default"/>
+        <w:jc w:val="both"/>
+        <w:rPr>
+          <w:rFonts w:asciiTheme="majorHAnsi" w:hAnsiTheme="majorHAnsi"/>
+          <w:sz w:val="22"/>
+        </w:rPr>
+      </w:pPr>
+    </w:p>
+    <w:p>
+      <w:pPr>
+        <w:pStyle w:val="Default"/>
+        <w:jc w:val="both"/>
+        <w:rPr>
+          <w:rFonts w:asciiTheme="majorHAnsi" w:hAnsiTheme="majorHAnsi"/>
+          <w:sz w:val="22"/>
+        </w:rPr>
+      </w:pPr>
       <w:r>
         <w:rPr>
           <w:rFonts w:asciiTheme="majorHAnsi" w:hAnsiTheme="majorHAnsi"/>
@@ -9007,98 +8999,8 @@
           <w:i/>
           <w:sz w:val="22"/>
         </w:rPr>
-        <w:t>:</w:t>
-      </w:r>
-      <w:r>
-        <w:rPr>
-          <w:rFonts w:asciiTheme="majorHAnsi" w:hAnsiTheme="majorHAnsi"/>
-          <w:sz w:val="22"/>
-        </w:rPr>
-        <w:t xml:space="preserve"> In the interest of speed, Bullet physics uses only single-precision numbers. Additionally, while the collision detection algorithms are the best known to be publicly available, the solutions are not perfect</w:t>
-      </w:r>
-      <w:r>
-        <w:rPr>
-          <w:rFonts w:asciiTheme="majorHAnsi" w:hAnsiTheme="majorHAnsi"/>
-          <w:sz w:val="22"/>
-        </w:rPr>
-        <w:t>. For example, a ball at rest on the ground will be continuously pulled by gravity causing a collision with the ground every single simulation step. For a collision to happen, the ball must be going through the ground slightly</w:t>
-      </w:r>
-      <w:r>
-        <w:rPr>
-          <w:rFonts w:asciiTheme="majorHAnsi" w:hAnsiTheme="majorHAnsi"/>
-          <w:sz w:val="22"/>
-        </w:rPr>
-        <w:t>, which is not physically correct</w:t>
-      </w:r>
-      <w:r>
-        <w:rPr>
-          <w:rFonts w:asciiTheme="majorHAnsi" w:hAnsiTheme="majorHAnsi"/>
-          <w:sz w:val="22"/>
-        </w:rPr>
-        <w:t xml:space="preserve">. These are the types of errors to expect with collision detection. If comparing output to a real world situation, </w:t>
-      </w:r>
-      <w:r>
-        <w:rPr>
-          <w:rFonts w:asciiTheme="majorHAnsi" w:hAnsiTheme="majorHAnsi"/>
-          <w:sz w:val="22"/>
-        </w:rPr>
-        <w:t>errors from the dynamics engine</w:t>
-      </w:r>
-      <w:r>
-        <w:rPr>
-          <w:rFonts w:asciiTheme="majorHAnsi" w:hAnsiTheme="majorHAnsi"/>
-          <w:sz w:val="22"/>
-        </w:rPr>
-        <w:t xml:space="preserve"> will be much smaller than the errors</w:t>
-      </w:r>
-      <w:r>
-        <w:rPr>
-          <w:rFonts w:asciiTheme="majorHAnsi" w:hAnsiTheme="majorHAnsi"/>
-          <w:sz w:val="22"/>
-        </w:rPr>
-        <w:t xml:space="preserve"> accumulated by inaccuracies outlined in the </w:t>
-      </w:r>
-      <w:r>
-        <w:rPr>
-          <w:rFonts w:asciiTheme="majorHAnsi" w:hAnsiTheme="majorHAnsi"/>
-          <w:sz w:val="22"/>
-        </w:rPr>
-        <w:t>general physical parameters</w:t>
-      </w:r>
-      <w:r>
-        <w:rPr>
-          <w:rFonts w:asciiTheme="majorHAnsi" w:hAnsiTheme="majorHAnsi"/>
-          <w:sz w:val="22"/>
-        </w:rPr>
-        <w:t xml:space="preserve"> section</w:t>
-      </w:r>
-      <w:r>
-        <w:rPr>
-          <w:rFonts w:asciiTheme="majorHAnsi" w:hAnsiTheme="majorHAnsi"/>
-          <w:sz w:val="22"/>
-        </w:rPr>
-        <w:t>.</w:t>
-      </w:r>
-    </w:p>
-    <w:p>
-      <w:pPr>
-        <w:pStyle w:val="Default"/>
-        <w:jc w:val="both"/>
-        <w:rPr>
-          <w:rFonts w:asciiTheme="majorHAnsi" w:hAnsiTheme="majorHAnsi"/>
-          <w:sz w:val="22"/>
-        </w:rPr>
-      </w:pPr>
-    </w:p>
-    <w:p>
-      <w:pPr>
-        <w:pStyle w:val="Default"/>
-        <w:jc w:val="both"/>
-        <w:rPr>
-          <w:rFonts w:asciiTheme="majorHAnsi" w:hAnsiTheme="majorHAnsi"/>
-          <w:sz w:val="22"/>
-        </w:rPr>
-      </w:pPr>
+        <w:t>Dynamics Output</w:t>
+      </w:r>
       <w:r>
         <w:rPr>
           <w:rFonts w:asciiTheme="majorHAnsi" w:hAnsiTheme="majorHAnsi"/>
@@ -9106,14 +9008,77 @@
           <w:i/>
           <w:sz w:val="22"/>
         </w:rPr>
-        <w:t>Errors Due to Input:</w:t>
+        <w:t>:</w:t>
       </w:r>
       <w:r>
         <w:rPr>
           <w:rFonts w:asciiTheme="majorHAnsi" w:hAnsiTheme="majorHAnsi"/>
           <w:sz w:val="22"/>
         </w:rPr>
-        <w:t xml:space="preserve"> The current version of the software does not limit the CNT lengths or device region sizes. The software may not behave as desired if the lengths of the CNTs are much too large for the device region. In this case, the simulation should still end, but the CNTs will be partially in a structure responsible for funneling all of the CNTs into the device region. A user can check if their sizes are appropriate by rendering the simulation (refer to Table 1) and watching for unwanted behavior.</w:t>
+        <w:t xml:space="preserve"> In the interest of speed, Bullet physics uses only single-precision numbers. Additionally, while the collision detection algorithms are the best known to be publicly available, the solutions are not perfect</w:t>
+      </w:r>
+      <w:r>
+        <w:rPr>
+          <w:rFonts w:asciiTheme="majorHAnsi" w:hAnsiTheme="majorHAnsi"/>
+          <w:sz w:val="22"/>
+        </w:rPr>
+        <w:t>. For example, a ball at rest on the ground will be continuously pulled by gravity causing a collision with the ground every single simulation step. For a collision to happen, the ball must be going through the ground slightly</w:t>
+      </w:r>
+      <w:r>
+        <w:rPr>
+          <w:rFonts w:asciiTheme="majorHAnsi" w:hAnsiTheme="majorHAnsi"/>
+          <w:sz w:val="22"/>
+        </w:rPr>
+        <w:t>, which is not physically correct</w:t>
+      </w:r>
+      <w:r>
+        <w:rPr>
+          <w:rFonts w:asciiTheme="majorHAnsi" w:hAnsiTheme="majorHAnsi"/>
+          <w:sz w:val="22"/>
+        </w:rPr>
+        <w:t xml:space="preserve">. These are the types of errors to expect with collision detection. If comparing output to a real world situation, </w:t>
+      </w:r>
+      <w:r>
+        <w:rPr>
+          <w:rFonts w:asciiTheme="majorHAnsi" w:hAnsiTheme="majorHAnsi"/>
+          <w:sz w:val="22"/>
+        </w:rPr>
+        <w:t>errors from the dynamics engine</w:t>
+      </w:r>
+      <w:r>
+        <w:rPr>
+          <w:rFonts w:asciiTheme="majorHAnsi" w:hAnsiTheme="majorHAnsi"/>
+          <w:sz w:val="22"/>
+        </w:rPr>
+        <w:t xml:space="preserve"> will be much smaller than the errors</w:t>
+      </w:r>
+      <w:r>
+        <w:rPr>
+          <w:rFonts w:asciiTheme="majorHAnsi" w:hAnsiTheme="majorHAnsi"/>
+          <w:sz w:val="22"/>
+        </w:rPr>
+        <w:t xml:space="preserve"> accumulated by inaccuracies outlined in the </w:t>
+      </w:r>
+      <w:r>
+        <w:rPr>
+          <w:rFonts w:asciiTheme="majorHAnsi" w:hAnsiTheme="majorHAnsi"/>
+          <w:sz w:val="22"/>
+        </w:rPr>
+        <w:t>general physical parameters</w:t>
+      </w:r>
+      <w:r>
+        <w:rPr>
+          <w:rFonts w:asciiTheme="majorHAnsi" w:hAnsiTheme="majorHAnsi"/>
+          <w:sz w:val="22"/>
+        </w:rPr>
+        <w:t xml:space="preserve"> section</w:t>
+      </w:r>
+      <w:r>
+        <w:rPr>
+          <w:rFonts w:asciiTheme="majorHAnsi" w:hAnsiTheme="majorHAnsi"/>
+          <w:sz w:val="22"/>
+        </w:rPr>
+        <w:t>.</w:t>
       </w:r>
     </w:p>
     <w:p>
@@ -9142,6 +9107,42 @@
           <w:i/>
           <w:sz w:val="22"/>
         </w:rPr>
+        <w:t>Errors Due to Input:</w:t>
+      </w:r>
+      <w:r>
+        <w:rPr>
+          <w:rFonts w:asciiTheme="majorHAnsi" w:hAnsiTheme="majorHAnsi"/>
+          <w:sz w:val="22"/>
+        </w:rPr>
+        <w:t xml:space="preserve"> The current version of the software does not limit the CNT lengths or device region sizes. The software may not behave as desired if the lengths of the CNTs are much too large for the device region. In this case, the simulation should still end, but the CNTs will be partially in a structure responsible for funneling all of the CNTs into the device region. A user can check if their sizes are appropriate by rendering the simulation (refer to Table 1) and watching for unwanted behavior.</w:t>
+      </w:r>
+    </w:p>
+    <w:p>
+      <w:pPr>
+        <w:pStyle w:val="Default"/>
+        <w:jc w:val="both"/>
+        <w:rPr>
+          <w:rFonts w:asciiTheme="majorHAnsi" w:hAnsiTheme="majorHAnsi"/>
+          <w:sz w:val="22"/>
+        </w:rPr>
+      </w:pPr>
+    </w:p>
+    <w:p>
+      <w:pPr>
+        <w:pStyle w:val="Default"/>
+        <w:jc w:val="both"/>
+        <w:rPr>
+          <w:rFonts w:asciiTheme="majorHAnsi" w:hAnsiTheme="majorHAnsi"/>
+          <w:sz w:val="22"/>
+        </w:rPr>
+      </w:pPr>
+      <w:r>
+        <w:rPr>
+          <w:rFonts w:asciiTheme="majorHAnsi" w:hAnsiTheme="majorHAnsi"/>
+          <w:b/>
+          <w:i/>
+          <w:sz w:val="22"/>
+        </w:rPr>
         <w:lastRenderedPageBreak/>
         <w:t>Constraint Errors:</w:t>
       </w:r>
@@ -9257,7 +9258,7 @@
       <w:pPr>
         <w:pStyle w:val="Heading1"/>
       </w:pPr>
-      <w:bookmarkStart w:id="13" w:name="_Toc423031066"/>
+      <w:bookmarkStart w:id="12" w:name="_Toc423031066"/>
     </w:p>
     <w:p>
       <w:pPr>
@@ -9387,7 +9388,7 @@
         <w:lastRenderedPageBreak/>
         <w:t>Appendix A</w:t>
       </w:r>
-      <w:bookmarkEnd w:id="13"/>
+      <w:bookmarkEnd w:id="12"/>
     </w:p>
     <w:p>
       <w:pPr>
@@ -10426,11 +10427,11 @@
         <w:pStyle w:val="Heading1"/>
         <w:spacing w:before="100" w:beforeAutospacing="1"/>
       </w:pPr>
-      <w:bookmarkStart w:id="14" w:name="_Toc423031067"/>
+      <w:bookmarkStart w:id="13" w:name="_Toc423031067"/>
       <w:r>
         <w:t>References</w:t>
       </w:r>
-      <w:bookmarkEnd w:id="14"/>
+      <w:bookmarkEnd w:id="13"/>
     </w:p>
     <w:p>
       <w:pPr>
@@ -10583,12 +10584,12 @@
           <w:b w:val="0"/>
         </w:rPr>
       </w:pPr>
-      <w:bookmarkStart w:id="15" w:name="_Toc423031068"/>
+      <w:bookmarkStart w:id="14" w:name="_Toc423031068"/>
       <w:r>
         <w:lastRenderedPageBreak/>
         <w:t>Additional Credits</w:t>
       </w:r>
-      <w:bookmarkEnd w:id="15"/>
+      <w:bookmarkEnd w:id="14"/>
     </w:p>
     <w:p>
       <w:pPr>
@@ -12291,7 +12292,7 @@
 </file>
 
 <file path=customXml/itemProps1.xml><?xml version="1.0" encoding="utf-8"?>
-<ds:datastoreItem xmlns:ds="http://schemas.openxmlformats.org/officeDocument/2006/customXml" ds:itemID="{0714ECA4-EA2C-4907-8919-54959A2B60AC}">
+<ds:datastoreItem xmlns:ds="http://schemas.openxmlformats.org/officeDocument/2006/customXml" ds:itemID="{2B623DD5-7920-4DE0-96F9-A6AB59239DE6}">
   <ds:schemaRefs>
     <ds:schemaRef ds:uri="http://schemas.openxmlformats.org/officeDocument/2006/bibliography"/>
   </ds:schemaRefs>

</xml_diff>